<commit_message>
Requirement Documentation is basically complete. I may have missed a couple of parts here and there, so if someone could review that would be nice
</commit_message>
<xml_diff>
--- a/reengineering/docs/Requirement Documentation (Old).docx
+++ b/reengineering/docs/Requirement Documentation (Old).docx
@@ -9,6 +9,8 @@
           <w:sz w:val="32"/>
         </w:rPr>
       </w:pPr>
+      <w:bookmarkStart w:id="0" w:name="_Hlk22028983"/>
+      <w:bookmarkStart w:id="1" w:name="_Hlk22029384"/>
       <w:r>
         <w:rPr>
           <w:b/>
@@ -271,6 +273,21 @@
           <w:sz w:val="24"/>
         </w:rPr>
       </w:pPr>
+      <w:r>
+        <w:rPr>
+          <w:i/>
+          <w:sz w:val="24"/>
+        </w:rPr>
+        <w:t>FN-IN-07: The system should allow the user to enter their initials upon achieving a high score.</w:t>
+      </w:r>
+    </w:p>
+    <w:p>
+      <w:pPr>
+        <w:rPr>
+          <w:i/>
+          <w:sz w:val="24"/>
+        </w:rPr>
+      </w:pPr>
     </w:p>
     <w:p>
       <w:pPr>
@@ -294,6 +311,7 @@
           <w:sz w:val="24"/>
         </w:rPr>
       </w:pPr>
+      <w:bookmarkStart w:id="2" w:name="_Hlk22029645"/>
       <w:r>
         <w:rPr>
           <w:i/>
@@ -341,6 +359,376 @@
           <w:sz w:val="24"/>
         </w:rPr>
       </w:pPr>
+      <w:r>
+        <w:rPr>
+          <w:i/>
+          <w:sz w:val="24"/>
+        </w:rPr>
+        <w:t>FN-OUT-02: The system should display the ghosts facing the direction that they are currently moving.</w:t>
+      </w:r>
+    </w:p>
+    <w:p>
+      <w:pPr>
+        <w:rPr>
+          <w:i/>
+          <w:sz w:val="24"/>
+        </w:rPr>
+      </w:pPr>
+      <w:r>
+        <w:rPr>
+          <w:i/>
+          <w:sz w:val="24"/>
+        </w:rPr>
+        <w:t>FN-OUT-0</w:t>
+      </w:r>
+      <w:r>
+        <w:rPr>
+          <w:i/>
+          <w:sz w:val="24"/>
+        </w:rPr>
+        <w:t>3</w:t>
+      </w:r>
+      <w:r>
+        <w:rPr>
+          <w:i/>
+          <w:sz w:val="24"/>
+        </w:rPr>
+        <w:t>: The system should display the high scores in the high score table upon the menu being shown.</w:t>
+      </w:r>
+    </w:p>
+    <w:p>
+      <w:pPr>
+        <w:rPr>
+          <w:i/>
+          <w:sz w:val="24"/>
+        </w:rPr>
+      </w:pPr>
+      <w:r>
+        <w:rPr>
+          <w:i/>
+          <w:sz w:val="24"/>
+        </w:rPr>
+        <w:t>FN-OUT-0</w:t>
+      </w:r>
+      <w:r>
+        <w:rPr>
+          <w:i/>
+          <w:sz w:val="24"/>
+        </w:rPr>
+        <w:t>4</w:t>
+      </w:r>
+      <w:r>
+        <w:rPr>
+          <w:i/>
+          <w:sz w:val="24"/>
+        </w:rPr>
+        <w:t>: The system should display the initials corresponding to each high score upon the menu being shown.</w:t>
+      </w:r>
+    </w:p>
+    <w:p>
+      <w:pPr>
+        <w:rPr>
+          <w:i/>
+          <w:sz w:val="24"/>
+        </w:rPr>
+      </w:pPr>
+      <w:r>
+        <w:rPr>
+          <w:i/>
+          <w:sz w:val="24"/>
+        </w:rPr>
+        <w:t>FN-OUT-0</w:t>
+      </w:r>
+      <w:r>
+        <w:rPr>
+          <w:i/>
+          <w:sz w:val="24"/>
+        </w:rPr>
+        <w:t>5</w:t>
+      </w:r>
+      <w:r>
+        <w:rPr>
+          <w:i/>
+          <w:sz w:val="24"/>
+        </w:rPr>
+        <w:t xml:space="preserve">: The system should play a death animation when </w:t>
+      </w:r>
+      <w:proofErr w:type="spellStart"/>
+      <w:r>
+        <w:rPr>
+          <w:i/>
+          <w:sz w:val="24"/>
+        </w:rPr>
+        <w:t>Paku</w:t>
+      </w:r>
+      <w:proofErr w:type="spellEnd"/>
+      <w:r>
+        <w:rPr>
+          <w:i/>
+          <w:sz w:val="24"/>
+        </w:rPr>
+        <w:t xml:space="preserve"> </w:t>
+      </w:r>
+      <w:proofErr w:type="spellStart"/>
+      <w:r>
+        <w:rPr>
+          <w:i/>
+          <w:sz w:val="24"/>
+        </w:rPr>
+        <w:t>Paku</w:t>
+      </w:r>
+      <w:proofErr w:type="spellEnd"/>
+      <w:r>
+        <w:rPr>
+          <w:i/>
+          <w:sz w:val="24"/>
+        </w:rPr>
+        <w:t xml:space="preserve"> collides with a non-consumable ghost.</w:t>
+      </w:r>
+    </w:p>
+    <w:p>
+      <w:pPr>
+        <w:rPr>
+          <w:i/>
+          <w:sz w:val="24"/>
+        </w:rPr>
+      </w:pPr>
+      <w:r>
+        <w:rPr>
+          <w:i/>
+          <w:sz w:val="24"/>
+        </w:rPr>
+        <w:t>FN-OUT-0</w:t>
+      </w:r>
+      <w:r>
+        <w:rPr>
+          <w:i/>
+          <w:sz w:val="24"/>
+        </w:rPr>
+        <w:t>6</w:t>
+      </w:r>
+      <w:r>
+        <w:rPr>
+          <w:i/>
+          <w:sz w:val="24"/>
+        </w:rPr>
+        <w:t xml:space="preserve">: The system should display “Game Over” and return to the main menu if </w:t>
+      </w:r>
+      <w:proofErr w:type="spellStart"/>
+      <w:r>
+        <w:rPr>
+          <w:i/>
+          <w:sz w:val="24"/>
+        </w:rPr>
+        <w:t>Paku</w:t>
+      </w:r>
+      <w:proofErr w:type="spellEnd"/>
+      <w:r>
+        <w:rPr>
+          <w:i/>
+          <w:sz w:val="24"/>
+        </w:rPr>
+        <w:t xml:space="preserve"> </w:t>
+      </w:r>
+      <w:proofErr w:type="spellStart"/>
+      <w:r>
+        <w:rPr>
+          <w:i/>
+          <w:sz w:val="24"/>
+        </w:rPr>
+        <w:t>Paku</w:t>
+      </w:r>
+      <w:proofErr w:type="spellEnd"/>
+      <w:r>
+        <w:rPr>
+          <w:i/>
+          <w:sz w:val="24"/>
+        </w:rPr>
+        <w:t xml:space="preserve"> dies with zero lives.</w:t>
+      </w:r>
+    </w:p>
+    <w:p>
+      <w:pPr>
+        <w:rPr>
+          <w:i/>
+          <w:sz w:val="24"/>
+        </w:rPr>
+      </w:pPr>
+      <w:r>
+        <w:rPr>
+          <w:i/>
+          <w:sz w:val="24"/>
+        </w:rPr>
+        <w:t>FN-OUT-0</w:t>
+      </w:r>
+      <w:r>
+        <w:rPr>
+          <w:i/>
+          <w:sz w:val="24"/>
+        </w:rPr>
+        <w:t>7</w:t>
+      </w:r>
+      <w:r>
+        <w:rPr>
+          <w:i/>
+          <w:sz w:val="24"/>
+        </w:rPr>
+        <w:t>: The system should play the level clear animation when all pellets are consumed on the game field.</w:t>
+      </w:r>
+    </w:p>
+    <w:p>
+      <w:pPr>
+        <w:rPr>
+          <w:i/>
+          <w:sz w:val="24"/>
+        </w:rPr>
+      </w:pPr>
+      <w:r>
+        <w:rPr>
+          <w:i/>
+          <w:sz w:val="24"/>
+        </w:rPr>
+        <w:t>FN-OUT-0</w:t>
+      </w:r>
+      <w:r>
+        <w:rPr>
+          <w:i/>
+          <w:sz w:val="24"/>
+        </w:rPr>
+        <w:t>8</w:t>
+      </w:r>
+      <w:r>
+        <w:rPr>
+          <w:i/>
+          <w:sz w:val="24"/>
+        </w:rPr>
+        <w:t xml:space="preserve">: The system should remove a pellet from the grid when </w:t>
+      </w:r>
+      <w:proofErr w:type="spellStart"/>
+      <w:r>
+        <w:rPr>
+          <w:i/>
+          <w:sz w:val="24"/>
+        </w:rPr>
+        <w:t>Paku</w:t>
+      </w:r>
+      <w:proofErr w:type="spellEnd"/>
+      <w:r>
+        <w:rPr>
+          <w:i/>
+          <w:sz w:val="24"/>
+        </w:rPr>
+        <w:t xml:space="preserve"> </w:t>
+      </w:r>
+      <w:proofErr w:type="spellStart"/>
+      <w:r>
+        <w:rPr>
+          <w:i/>
+          <w:sz w:val="24"/>
+        </w:rPr>
+        <w:t>Paku</w:t>
+      </w:r>
+      <w:proofErr w:type="spellEnd"/>
+      <w:r>
+        <w:rPr>
+          <w:i/>
+          <w:sz w:val="24"/>
+        </w:rPr>
+        <w:t xml:space="preserve"> collides with it.</w:t>
+      </w:r>
+    </w:p>
+    <w:p>
+      <w:pPr>
+        <w:rPr>
+          <w:i/>
+          <w:sz w:val="24"/>
+        </w:rPr>
+      </w:pPr>
+      <w:bookmarkStart w:id="3" w:name="_Hlk22029565"/>
+      <w:r>
+        <w:rPr>
+          <w:i/>
+          <w:sz w:val="24"/>
+        </w:rPr>
+        <w:lastRenderedPageBreak/>
+        <w:t>FN-OUT-0</w:t>
+      </w:r>
+      <w:r>
+        <w:rPr>
+          <w:i/>
+          <w:sz w:val="24"/>
+        </w:rPr>
+        <w:t>9</w:t>
+      </w:r>
+      <w:r>
+        <w:rPr>
+          <w:i/>
+          <w:sz w:val="24"/>
+        </w:rPr>
+        <w:t>: The system should display the points earned from consuming a consumable ghost or bonus item.</w:t>
+      </w:r>
+    </w:p>
+    <w:p>
+      <w:pPr>
+        <w:rPr>
+          <w:i/>
+          <w:sz w:val="24"/>
+        </w:rPr>
+      </w:pPr>
+      <w:r>
+        <w:rPr>
+          <w:i/>
+          <w:sz w:val="24"/>
+        </w:rPr>
+        <w:t>FN-OUT-</w:t>
+      </w:r>
+      <w:r>
+        <w:rPr>
+          <w:i/>
+          <w:sz w:val="24"/>
+        </w:rPr>
+        <w:t>10</w:t>
+      </w:r>
+      <w:r>
+        <w:rPr>
+          <w:i/>
+          <w:sz w:val="24"/>
+        </w:rPr>
+        <w:t>: The system should play a unique sound upon the consumption of a bonus item or ghost.</w:t>
+      </w:r>
+    </w:p>
+    <w:p>
+      <w:pPr>
+        <w:rPr>
+          <w:i/>
+          <w:sz w:val="24"/>
+        </w:rPr>
+      </w:pPr>
+      <w:r>
+        <w:rPr>
+          <w:i/>
+          <w:sz w:val="24"/>
+        </w:rPr>
+        <w:t>FN-OUT-11: The system should prompt the user to enter their initials if the user achieves a high score.</w:t>
+      </w:r>
+    </w:p>
+    <w:bookmarkEnd w:id="3"/>
+    <w:bookmarkEnd w:id="2"/>
+    <w:p>
+      <w:pPr>
+        <w:rPr>
+          <w:i/>
+          <w:sz w:val="24"/>
+        </w:rPr>
+      </w:pPr>
+    </w:p>
+    <w:p>
+      <w:pPr>
+        <w:rPr>
+          <w:i/>
+          <w:sz w:val="24"/>
+        </w:rPr>
+      </w:pPr>
     </w:p>
     <w:p>
       <w:pPr>
@@ -384,49 +772,7 @@
           <w:i/>
           <w:sz w:val="24"/>
         </w:rPr>
-        <w:t>FN-SYS-0</w:t>
-      </w:r>
-      <w:r>
-        <w:rPr>
-          <w:i/>
-          <w:sz w:val="24"/>
-        </w:rPr>
-        <w:t>2</w:t>
-      </w:r>
-      <w:r>
-        <w:rPr>
-          <w:i/>
-          <w:sz w:val="24"/>
-        </w:rPr>
-        <w:t xml:space="preserve">: The system should automatically speed up the </w:t>
-      </w:r>
-      <w:r>
-        <w:rPr>
-          <w:i/>
-          <w:sz w:val="24"/>
-        </w:rPr>
-        <w:t>timer</w:t>
-      </w:r>
-      <w:r>
-        <w:rPr>
-          <w:i/>
-          <w:sz w:val="24"/>
-        </w:rPr>
-        <w:t xml:space="preserve"> upon </w:t>
-      </w:r>
-      <w:r>
-        <w:rPr>
-          <w:i/>
-          <w:sz w:val="24"/>
-        </w:rPr>
-        <w:t xml:space="preserve">the completion of a level </w:t>
-      </w:r>
-      <w:r>
-        <w:rPr>
-          <w:i/>
-          <w:sz w:val="24"/>
-        </w:rPr>
-        <w:t>until level 21 of the game.</w:t>
+        <w:t>FN-SYS-02: The system should automatically speed up the timer upon the completion of a level until level 21 of the game.</w:t>
       </w:r>
     </w:p>
     <w:p>
@@ -643,16 +989,7 @@
           <w:i/>
           <w:sz w:val="24"/>
         </w:rPr>
-        <w:t>FN-SYS-07: The system should not allow the ghosts in their normal state to tur</w:t>
-      </w:r>
-      <w:bookmarkStart w:id="0" w:name="_GoBack"/>
-      <w:bookmarkEnd w:id="0"/>
-      <w:r>
-        <w:rPr>
-          <w:i/>
-          <w:sz w:val="24"/>
-        </w:rPr>
-        <w:t>n the opposite direction that they are currently moving.</w:t>
+        <w:t>FN-SYS-07: The system should not allow the ghosts in their normal state to turn the opposite direction that they are currently moving.</w:t>
       </w:r>
     </w:p>
     <w:p>
@@ -728,8 +1065,413 @@
           <w:i/>
           <w:sz w:val="24"/>
         </w:rPr>
+        <w:t xml:space="preserve">FN-SYS-08: The system should reverse the current direction of the ghosts when </w:t>
+      </w:r>
+      <w:proofErr w:type="spellStart"/>
+      <w:r>
+        <w:rPr>
+          <w:i/>
+          <w:sz w:val="24"/>
+        </w:rPr>
+        <w:t>Paku</w:t>
+      </w:r>
+      <w:proofErr w:type="spellEnd"/>
+      <w:r>
+        <w:rPr>
+          <w:i/>
+          <w:sz w:val="24"/>
+        </w:rPr>
+        <w:t xml:space="preserve"> </w:t>
+      </w:r>
+      <w:proofErr w:type="spellStart"/>
+      <w:r>
+        <w:rPr>
+          <w:i/>
+          <w:sz w:val="24"/>
+        </w:rPr>
+        <w:t>Paku</w:t>
+      </w:r>
+      <w:proofErr w:type="spellEnd"/>
+      <w:r>
+        <w:rPr>
+          <w:i/>
+          <w:sz w:val="24"/>
+        </w:rPr>
+        <w:t xml:space="preserve"> consumes a super pellet.</w:t>
+      </w:r>
+    </w:p>
+    <w:p>
+      <w:pPr>
+        <w:rPr>
+          <w:i/>
+          <w:sz w:val="24"/>
+        </w:rPr>
+      </w:pPr>
+      <w:r>
+        <w:rPr>
+          <w:i/>
+          <w:sz w:val="24"/>
+        </w:rPr>
+        <w:t xml:space="preserve">FN-SYS-09: The system should allow </w:t>
+      </w:r>
+      <w:proofErr w:type="spellStart"/>
+      <w:r>
+        <w:rPr>
+          <w:i/>
+          <w:sz w:val="24"/>
+        </w:rPr>
+        <w:t>Paku</w:t>
+      </w:r>
+      <w:proofErr w:type="spellEnd"/>
+      <w:r>
+        <w:rPr>
+          <w:i/>
+          <w:sz w:val="24"/>
+        </w:rPr>
+        <w:t xml:space="preserve"> </w:t>
+      </w:r>
+      <w:proofErr w:type="spellStart"/>
+      <w:r>
+        <w:rPr>
+          <w:i/>
+          <w:sz w:val="24"/>
+        </w:rPr>
+        <w:t>Paku</w:t>
+      </w:r>
+      <w:proofErr w:type="spellEnd"/>
+      <w:r>
+        <w:rPr>
+          <w:i/>
+          <w:sz w:val="24"/>
+        </w:rPr>
+        <w:t xml:space="preserve"> to consume the ghosts for points.</w:t>
+      </w:r>
+    </w:p>
+    <w:p>
+      <w:pPr>
+        <w:rPr>
+          <w:i/>
+          <w:sz w:val="24"/>
+        </w:rPr>
+      </w:pPr>
+      <w:r>
+        <w:rPr>
+          <w:i/>
+          <w:sz w:val="24"/>
+        </w:rPr>
+        <w:t xml:space="preserve">FN-SYS-10: The system should calculate the ghost’s points as 200 times the </w:t>
+      </w:r>
+      <w:r>
+        <w:rPr>
+          <w:i/>
+          <w:sz w:val="24"/>
+        </w:rPr>
+        <w:t>number</w:t>
+      </w:r>
+      <w:r>
+        <w:rPr>
+          <w:i/>
+          <w:sz w:val="24"/>
+        </w:rPr>
+        <w:t xml:space="preserve"> of ghosts consumed, with a point cap at 6400 per ghost.</w:t>
+      </w:r>
+    </w:p>
+    <w:p>
+      <w:pPr>
+        <w:rPr>
+          <w:i/>
+          <w:sz w:val="24"/>
+        </w:rPr>
+      </w:pPr>
+      <w:r>
+        <w:rPr>
+          <w:i/>
+          <w:sz w:val="24"/>
+        </w:rPr>
+        <w:t xml:space="preserve">FN-SYS-11: The system should reset the ghost’s points to 200 upon </w:t>
+      </w:r>
+      <w:proofErr w:type="spellStart"/>
+      <w:r>
+        <w:rPr>
+          <w:i/>
+          <w:sz w:val="24"/>
+        </w:rPr>
+        <w:t>Paku</w:t>
+      </w:r>
+      <w:proofErr w:type="spellEnd"/>
+      <w:r>
+        <w:rPr>
+          <w:i/>
+          <w:sz w:val="24"/>
+        </w:rPr>
+        <w:t xml:space="preserve"> </w:t>
+      </w:r>
+      <w:proofErr w:type="spellStart"/>
+      <w:r>
+        <w:rPr>
+          <w:i/>
+          <w:sz w:val="24"/>
+        </w:rPr>
+        <w:t>Paku</w:t>
+      </w:r>
+      <w:proofErr w:type="spellEnd"/>
+      <w:r>
+        <w:rPr>
+          <w:i/>
+          <w:sz w:val="24"/>
+        </w:rPr>
+        <w:t xml:space="preserve"> exiting super mode.</w:t>
+      </w:r>
+    </w:p>
+    <w:p>
+      <w:pPr>
+        <w:rPr>
+          <w:i/>
+          <w:sz w:val="24"/>
+        </w:rPr>
+      </w:pPr>
+      <w:r>
+        <w:rPr>
+          <w:i/>
+          <w:sz w:val="24"/>
+        </w:rPr>
+        <w:t xml:space="preserve">FN-SYS-12: The system should remove </w:t>
+      </w:r>
+      <w:proofErr w:type="spellStart"/>
+      <w:r>
+        <w:rPr>
+          <w:i/>
+          <w:sz w:val="24"/>
+        </w:rPr>
+        <w:t>Paku</w:t>
+      </w:r>
+      <w:proofErr w:type="spellEnd"/>
+      <w:r>
+        <w:rPr>
+          <w:i/>
+          <w:sz w:val="24"/>
+        </w:rPr>
+        <w:t xml:space="preserve"> </w:t>
+      </w:r>
+      <w:proofErr w:type="spellStart"/>
+      <w:r>
+        <w:rPr>
+          <w:i/>
+          <w:sz w:val="24"/>
+        </w:rPr>
+        <w:t>Paku</w:t>
+      </w:r>
+      <w:proofErr w:type="spellEnd"/>
+      <w:r>
+        <w:rPr>
+          <w:i/>
+          <w:sz w:val="24"/>
+        </w:rPr>
+        <w:t xml:space="preserve"> from super mode upon clearing a level.</w:t>
+      </w:r>
+    </w:p>
+    <w:p>
+      <w:pPr>
+        <w:rPr>
+          <w:i/>
+          <w:sz w:val="24"/>
+        </w:rPr>
+      </w:pPr>
+      <w:r>
+        <w:rPr>
+          <w:i/>
+          <w:sz w:val="24"/>
+        </w:rPr>
         <w:lastRenderedPageBreak/>
-        <w:t xml:space="preserve">FN-SYS-08: The system should reverse the current direction of the ghosts when </w:t>
+        <w:t xml:space="preserve">FN-SYS-13: The system should not </w:t>
+      </w:r>
+      <w:r>
+        <w:rPr>
+          <w:i/>
+          <w:sz w:val="24"/>
+        </w:rPr>
+        <w:t>make the ghosts in jail consumable when a super pellet is consumed.</w:t>
+      </w:r>
+    </w:p>
+    <w:p>
+      <w:pPr>
+        <w:rPr>
+          <w:i/>
+          <w:sz w:val="24"/>
+        </w:rPr>
+      </w:pPr>
+      <w:r>
+        <w:rPr>
+          <w:i/>
+          <w:sz w:val="24"/>
+        </w:rPr>
+        <w:t>FN-SYS-14: The system should award 10 points to the user when a regular pellet is consumed.</w:t>
+      </w:r>
+    </w:p>
+    <w:p>
+      <w:pPr>
+        <w:rPr>
+          <w:i/>
+          <w:sz w:val="24"/>
+        </w:rPr>
+      </w:pPr>
+      <w:r>
+        <w:rPr>
+          <w:i/>
+          <w:sz w:val="24"/>
+        </w:rPr>
+        <w:t>FN-SYS-15: The system should award 100 points to the user when cherries are consumed.</w:t>
+      </w:r>
+    </w:p>
+    <w:p>
+      <w:pPr>
+        <w:rPr>
+          <w:i/>
+          <w:sz w:val="24"/>
+        </w:rPr>
+      </w:pPr>
+      <w:r>
+        <w:rPr>
+          <w:i/>
+          <w:sz w:val="24"/>
+        </w:rPr>
+        <w:t>FN-SYS-16: The system should award 300 points to the user when a strawberry is consumed.</w:t>
+      </w:r>
+    </w:p>
+    <w:p>
+      <w:pPr>
+        <w:rPr>
+          <w:i/>
+          <w:sz w:val="24"/>
+        </w:rPr>
+      </w:pPr>
+      <w:r>
+        <w:rPr>
+          <w:i/>
+          <w:sz w:val="24"/>
+        </w:rPr>
+        <w:t>FN-SYS-17: The system should award 500 points to the user when an orange is consumed.</w:t>
+      </w:r>
+    </w:p>
+    <w:p>
+      <w:pPr>
+        <w:rPr>
+          <w:i/>
+          <w:sz w:val="24"/>
+        </w:rPr>
+      </w:pPr>
+      <w:r>
+        <w:rPr>
+          <w:i/>
+          <w:sz w:val="24"/>
+        </w:rPr>
+        <w:t>FN-SYS-18: The system should award 700 points to the user when a bell is consumed.</w:t>
+      </w:r>
+    </w:p>
+    <w:p>
+      <w:pPr>
+        <w:rPr>
+          <w:i/>
+          <w:sz w:val="24"/>
+        </w:rPr>
+      </w:pPr>
+      <w:r>
+        <w:rPr>
+          <w:i/>
+          <w:sz w:val="24"/>
+        </w:rPr>
+        <w:t>FN-SYS-19: The system should award 1000 points to the user when an apple is consumed.</w:t>
+      </w:r>
+    </w:p>
+    <w:p>
+      <w:pPr>
+        <w:rPr>
+          <w:i/>
+          <w:sz w:val="24"/>
+        </w:rPr>
+      </w:pPr>
+      <w:r>
+        <w:rPr>
+          <w:i/>
+          <w:sz w:val="24"/>
+        </w:rPr>
+        <w:t>FN-SYS-20: The system should award 2000 points to the user when a melon is consumed.</w:t>
+      </w:r>
+    </w:p>
+    <w:p>
+      <w:pPr>
+        <w:rPr>
+          <w:i/>
+          <w:sz w:val="24"/>
+        </w:rPr>
+      </w:pPr>
+      <w:r>
+        <w:rPr>
+          <w:i/>
+          <w:sz w:val="24"/>
+        </w:rPr>
+        <w:t xml:space="preserve">FN-SYS-21: The system should award 3000 points to the user when a </w:t>
+      </w:r>
+      <w:proofErr w:type="spellStart"/>
+      <w:r>
+        <w:rPr>
+          <w:i/>
+          <w:sz w:val="24"/>
+        </w:rPr>
+        <w:t>Galaxian</w:t>
+      </w:r>
+      <w:proofErr w:type="spellEnd"/>
+      <w:r>
+        <w:rPr>
+          <w:i/>
+          <w:sz w:val="24"/>
+        </w:rPr>
+        <w:t xml:space="preserve"> is consumed.</w:t>
+      </w:r>
+    </w:p>
+    <w:p>
+      <w:pPr>
+        <w:rPr>
+          <w:i/>
+          <w:sz w:val="24"/>
+        </w:rPr>
+      </w:pPr>
+      <w:r>
+        <w:rPr>
+          <w:i/>
+          <w:sz w:val="24"/>
+        </w:rPr>
+        <w:t>FN-SYS-22: The system should award 5000 points to the user when a key is consumed.</w:t>
+      </w:r>
+    </w:p>
+    <w:p>
+      <w:pPr>
+        <w:rPr>
+          <w:i/>
+          <w:sz w:val="24"/>
+        </w:rPr>
+      </w:pPr>
+      <w:r>
+        <w:rPr>
+          <w:i/>
+          <w:sz w:val="24"/>
+        </w:rPr>
+        <w:t>FN-SYS-23: The system should award 50 points to the user when a super pellet is consumed.</w:t>
+      </w:r>
+    </w:p>
+    <w:p>
+      <w:pPr>
+        <w:rPr>
+          <w:i/>
+          <w:sz w:val="24"/>
+        </w:rPr>
+      </w:pPr>
+      <w:r>
+        <w:rPr>
+          <w:i/>
+          <w:sz w:val="24"/>
+        </w:rPr>
+        <w:t xml:space="preserve">FN-SYS-24: The system should kill </w:t>
       </w:r>
       <w:proofErr w:type="spellStart"/>
       <w:r>
@@ -761,22 +1503,22 @@
           <w:i/>
           <w:sz w:val="24"/>
         </w:rPr>
-        <w:t xml:space="preserve"> consumes a super pellet.</w:t>
-      </w:r>
-    </w:p>
-    <w:p>
-      <w:pPr>
-        <w:rPr>
-          <w:i/>
-          <w:sz w:val="24"/>
-        </w:rPr>
-      </w:pPr>
-      <w:r>
-        <w:rPr>
-          <w:i/>
-          <w:sz w:val="24"/>
-        </w:rPr>
-        <w:t xml:space="preserve">FN-SYS-09: The system should allow </w:t>
+        <w:t xml:space="preserve"> if it collides with a non-consumable ghost.</w:t>
+      </w:r>
+    </w:p>
+    <w:p>
+      <w:pPr>
+        <w:rPr>
+          <w:i/>
+          <w:sz w:val="24"/>
+        </w:rPr>
+      </w:pPr>
+      <w:r>
+        <w:rPr>
+          <w:i/>
+          <w:sz w:val="24"/>
+        </w:rPr>
+        <w:t xml:space="preserve">FN-SYS-25: The system should decrement the lives counter when </w:t>
       </w:r>
       <w:proofErr w:type="spellStart"/>
       <w:r>
@@ -808,53 +1550,56 @@
           <w:i/>
           <w:sz w:val="24"/>
         </w:rPr>
-        <w:t xml:space="preserve"> to consume the ghosts for points.</w:t>
-      </w:r>
-    </w:p>
-    <w:p>
-      <w:pPr>
-        <w:rPr>
-          <w:i/>
-          <w:sz w:val="24"/>
-        </w:rPr>
-      </w:pPr>
-      <w:r>
-        <w:rPr>
-          <w:i/>
-          <w:sz w:val="24"/>
-        </w:rPr>
-        <w:t xml:space="preserve">FN-SYS-10: The system should calculate the ghost’s points as 200 times the </w:t>
-      </w:r>
-      <w:proofErr w:type="gramStart"/>
-      <w:r>
-        <w:rPr>
-          <w:i/>
-          <w:sz w:val="24"/>
-        </w:rPr>
-        <w:t>amount</w:t>
-      </w:r>
-      <w:proofErr w:type="gramEnd"/>
-      <w:r>
-        <w:rPr>
-          <w:i/>
-          <w:sz w:val="24"/>
-        </w:rPr>
-        <w:t xml:space="preserve"> of ghosts consumed, with a point cap at 6400 per ghost.</w:t>
-      </w:r>
-    </w:p>
-    <w:p>
-      <w:pPr>
-        <w:rPr>
-          <w:i/>
-          <w:sz w:val="24"/>
-        </w:rPr>
-      </w:pPr>
-      <w:r>
-        <w:rPr>
-          <w:i/>
-          <w:sz w:val="24"/>
-        </w:rPr>
-        <w:t xml:space="preserve">FN-SYS-11: The system should reset the ghost’s points to 200 upon </w:t>
+        <w:t xml:space="preserve"> dies.</w:t>
+      </w:r>
+    </w:p>
+    <w:p>
+      <w:pPr>
+        <w:rPr>
+          <w:i/>
+          <w:sz w:val="24"/>
+        </w:rPr>
+      </w:pPr>
+      <w:r>
+        <w:rPr>
+          <w:i/>
+          <w:sz w:val="24"/>
+        </w:rPr>
+        <w:t>FN-SYS-26: The system should reload the stage and increment the level counter after the level clear animation is complete.</w:t>
+      </w:r>
+    </w:p>
+    <w:p>
+      <w:pPr>
+        <w:rPr>
+          <w:i/>
+          <w:sz w:val="24"/>
+        </w:rPr>
+      </w:pPr>
+      <w:r>
+        <w:rPr>
+          <w:i/>
+          <w:sz w:val="24"/>
+        </w:rPr>
+        <w:t>FN-SYS-27: The system should play a tune upon the start of the first level, and only the first level.</w:t>
+      </w:r>
+    </w:p>
+    <w:p>
+      <w:pPr>
+        <w:tabs>
+          <w:tab w:val="left" w:pos="2910"/>
+        </w:tabs>
+        <w:rPr>
+          <w:i/>
+          <w:sz w:val="24"/>
+        </w:rPr>
+      </w:pPr>
+      <w:bookmarkStart w:id="4" w:name="_Hlk22029737"/>
+      <w:r>
+        <w:rPr>
+          <w:i/>
+          <w:sz w:val="24"/>
+        </w:rPr>
+        <w:t xml:space="preserve">FN-SYS-28: The system should continue a game until the application is closed or </w:t>
       </w:r>
       <w:proofErr w:type="spellStart"/>
       <w:r>
@@ -886,552 +1631,48 @@
           <w:i/>
           <w:sz w:val="24"/>
         </w:rPr>
-        <w:t xml:space="preserve"> exiting super mode.</w:t>
-      </w:r>
-    </w:p>
-    <w:p>
-      <w:pPr>
-        <w:rPr>
-          <w:i/>
-          <w:sz w:val="24"/>
-        </w:rPr>
-      </w:pPr>
-      <w:r>
-        <w:rPr>
-          <w:i/>
-          <w:sz w:val="24"/>
-        </w:rPr>
-        <w:t xml:space="preserve">FN-SYS-12: The system should remove </w:t>
-      </w:r>
-      <w:proofErr w:type="spellStart"/>
-      <w:r>
-        <w:rPr>
-          <w:i/>
-          <w:sz w:val="24"/>
-        </w:rPr>
-        <w:t>Paku</w:t>
-      </w:r>
-      <w:proofErr w:type="spellEnd"/>
-      <w:r>
-        <w:rPr>
-          <w:i/>
-          <w:sz w:val="24"/>
-        </w:rPr>
-        <w:t xml:space="preserve"> </w:t>
-      </w:r>
-      <w:proofErr w:type="spellStart"/>
-      <w:r>
-        <w:rPr>
-          <w:i/>
-          <w:sz w:val="24"/>
-        </w:rPr>
-        <w:t>Paku</w:t>
-      </w:r>
-      <w:proofErr w:type="spellEnd"/>
-      <w:r>
-        <w:rPr>
-          <w:i/>
-          <w:sz w:val="24"/>
-        </w:rPr>
-        <w:t xml:space="preserve"> from super mode upon clearing a level.</w:t>
-      </w:r>
-    </w:p>
-    <w:p>
-      <w:pPr>
-        <w:rPr>
-          <w:i/>
-          <w:sz w:val="24"/>
-        </w:rPr>
-      </w:pPr>
-      <w:r>
-        <w:rPr>
-          <w:i/>
-          <w:sz w:val="24"/>
-        </w:rPr>
-        <w:t xml:space="preserve">FN-SYS-13: The system should not </w:t>
-      </w:r>
-      <w:r>
-        <w:rPr>
-          <w:i/>
-          <w:sz w:val="24"/>
-        </w:rPr>
-        <w:t>make the ghosts in jail consumable when a super pellet is consumed.</w:t>
-      </w:r>
-    </w:p>
-    <w:p>
-      <w:pPr>
-        <w:rPr>
-          <w:i/>
-          <w:sz w:val="24"/>
-        </w:rPr>
-      </w:pPr>
-      <w:r>
-        <w:rPr>
-          <w:i/>
-          <w:sz w:val="24"/>
-        </w:rPr>
-        <w:t>FN-SYS-14: The system should award 10 points to the user when a regular pellet is consumed.</w:t>
-      </w:r>
-    </w:p>
-    <w:p>
-      <w:pPr>
-        <w:rPr>
-          <w:i/>
-          <w:sz w:val="24"/>
-        </w:rPr>
-      </w:pPr>
-      <w:r>
-        <w:rPr>
-          <w:i/>
-          <w:sz w:val="24"/>
-        </w:rPr>
-        <w:t>FN-SYS-15: The system should award 100 points to the user when cherries are consumed.</w:t>
-      </w:r>
-    </w:p>
-    <w:p>
-      <w:pPr>
-        <w:rPr>
-          <w:i/>
-          <w:sz w:val="24"/>
-        </w:rPr>
-      </w:pPr>
-      <w:r>
-        <w:rPr>
-          <w:i/>
-          <w:sz w:val="24"/>
-        </w:rPr>
-        <w:t>FN-SYS-1</w:t>
-      </w:r>
-      <w:r>
-        <w:rPr>
-          <w:i/>
-          <w:sz w:val="24"/>
-        </w:rPr>
-        <w:t>6</w:t>
-      </w:r>
-      <w:r>
-        <w:rPr>
-          <w:i/>
-          <w:sz w:val="24"/>
-        </w:rPr>
-        <w:t xml:space="preserve">: The system should award </w:t>
-      </w:r>
-      <w:r>
-        <w:rPr>
-          <w:i/>
-          <w:sz w:val="24"/>
-        </w:rPr>
-        <w:t>300</w:t>
-      </w:r>
-      <w:r>
-        <w:rPr>
-          <w:i/>
-          <w:sz w:val="24"/>
-        </w:rPr>
-        <w:t xml:space="preserve"> points to the user when a </w:t>
-      </w:r>
-      <w:r>
-        <w:rPr>
-          <w:i/>
-          <w:sz w:val="24"/>
-        </w:rPr>
-        <w:t>strawberry</w:t>
-      </w:r>
-      <w:r>
-        <w:rPr>
-          <w:i/>
-          <w:sz w:val="24"/>
-        </w:rPr>
-        <w:t xml:space="preserve"> is consumed.</w:t>
-      </w:r>
-    </w:p>
-    <w:p>
-      <w:pPr>
-        <w:rPr>
-          <w:i/>
-          <w:sz w:val="24"/>
-        </w:rPr>
-      </w:pPr>
-      <w:r>
-        <w:rPr>
-          <w:i/>
-          <w:sz w:val="24"/>
-        </w:rPr>
-        <w:t>FN-SYS-1</w:t>
-      </w:r>
-      <w:r>
-        <w:rPr>
-          <w:i/>
-          <w:sz w:val="24"/>
-        </w:rPr>
-        <w:t>7</w:t>
-      </w:r>
-      <w:r>
-        <w:rPr>
-          <w:i/>
-          <w:sz w:val="24"/>
-        </w:rPr>
-        <w:t xml:space="preserve">: The system should award </w:t>
-      </w:r>
-      <w:r>
-        <w:rPr>
-          <w:i/>
-          <w:sz w:val="24"/>
-        </w:rPr>
-        <w:t>500</w:t>
-      </w:r>
-      <w:r>
-        <w:rPr>
-          <w:i/>
-          <w:sz w:val="24"/>
-        </w:rPr>
-        <w:t xml:space="preserve"> points to the user when a</w:t>
-      </w:r>
-      <w:r>
-        <w:rPr>
-          <w:i/>
-          <w:sz w:val="24"/>
-        </w:rPr>
-        <w:t>n orange</w:t>
-      </w:r>
-      <w:r>
-        <w:rPr>
-          <w:i/>
-          <w:sz w:val="24"/>
-        </w:rPr>
-        <w:t xml:space="preserve"> is consumed.</w:t>
-      </w:r>
-    </w:p>
-    <w:p>
-      <w:pPr>
-        <w:rPr>
-          <w:i/>
-          <w:sz w:val="24"/>
-        </w:rPr>
-      </w:pPr>
-      <w:r>
-        <w:rPr>
-          <w:i/>
-          <w:sz w:val="24"/>
-        </w:rPr>
-        <w:t>FN-SYS-1</w:t>
-      </w:r>
-      <w:r>
-        <w:rPr>
-          <w:i/>
-          <w:sz w:val="24"/>
-        </w:rPr>
-        <w:t>8</w:t>
-      </w:r>
-      <w:r>
-        <w:rPr>
-          <w:i/>
-          <w:sz w:val="24"/>
-        </w:rPr>
-        <w:t xml:space="preserve">: The system should award </w:t>
-      </w:r>
-      <w:r>
-        <w:rPr>
-          <w:i/>
-          <w:sz w:val="24"/>
-        </w:rPr>
-        <w:t>700</w:t>
-      </w:r>
-      <w:r>
-        <w:rPr>
-          <w:i/>
-          <w:sz w:val="24"/>
-        </w:rPr>
-        <w:t xml:space="preserve"> points to the user when a </w:t>
-      </w:r>
-      <w:r>
-        <w:rPr>
-          <w:i/>
-          <w:sz w:val="24"/>
-        </w:rPr>
-        <w:t>bell</w:t>
-      </w:r>
-      <w:r>
-        <w:rPr>
-          <w:i/>
-          <w:sz w:val="24"/>
-        </w:rPr>
-        <w:t xml:space="preserve"> is consumed.</w:t>
-      </w:r>
-    </w:p>
-    <w:p>
-      <w:pPr>
-        <w:rPr>
-          <w:i/>
-          <w:sz w:val="24"/>
-        </w:rPr>
-      </w:pPr>
-      <w:r>
-        <w:rPr>
-          <w:i/>
-          <w:sz w:val="24"/>
-        </w:rPr>
-        <w:t>FN-SYS-1</w:t>
-      </w:r>
-      <w:r>
-        <w:rPr>
-          <w:i/>
-          <w:sz w:val="24"/>
-        </w:rPr>
-        <w:t>9</w:t>
-      </w:r>
-      <w:r>
-        <w:rPr>
-          <w:i/>
-          <w:sz w:val="24"/>
-        </w:rPr>
-        <w:t xml:space="preserve">: The system should award </w:t>
-      </w:r>
-      <w:r>
-        <w:rPr>
-          <w:i/>
-          <w:sz w:val="24"/>
-        </w:rPr>
-        <w:t>1000</w:t>
-      </w:r>
-      <w:r>
-        <w:rPr>
-          <w:i/>
-          <w:sz w:val="24"/>
-        </w:rPr>
-        <w:t xml:space="preserve"> points to the user when a</w:t>
-      </w:r>
-      <w:r>
-        <w:rPr>
-          <w:i/>
-          <w:sz w:val="24"/>
-        </w:rPr>
-        <w:t>n apple</w:t>
-      </w:r>
-      <w:r>
-        <w:rPr>
-          <w:i/>
-          <w:sz w:val="24"/>
-        </w:rPr>
-        <w:t xml:space="preserve"> is consumed.</w:t>
-      </w:r>
-    </w:p>
-    <w:p>
-      <w:pPr>
-        <w:rPr>
-          <w:i/>
-          <w:sz w:val="24"/>
-        </w:rPr>
-      </w:pPr>
-      <w:r>
-        <w:rPr>
-          <w:i/>
-          <w:sz w:val="24"/>
-        </w:rPr>
-        <w:t>FN-SYS-</w:t>
-      </w:r>
-      <w:r>
-        <w:rPr>
-          <w:i/>
-          <w:sz w:val="24"/>
-        </w:rPr>
-        <w:t>20</w:t>
-      </w:r>
-      <w:r>
-        <w:rPr>
-          <w:i/>
-          <w:sz w:val="24"/>
-        </w:rPr>
-        <w:t xml:space="preserve">: The system should award </w:t>
-      </w:r>
-      <w:r>
-        <w:rPr>
-          <w:i/>
-          <w:sz w:val="24"/>
-        </w:rPr>
-        <w:t>2000</w:t>
-      </w:r>
-      <w:r>
-        <w:rPr>
-          <w:i/>
-          <w:sz w:val="24"/>
-        </w:rPr>
-        <w:t xml:space="preserve"> points to the user when a </w:t>
-      </w:r>
-      <w:r>
-        <w:rPr>
-          <w:i/>
-          <w:sz w:val="24"/>
-        </w:rPr>
-        <w:t>melon</w:t>
-      </w:r>
-      <w:r>
-        <w:rPr>
-          <w:i/>
-          <w:sz w:val="24"/>
-        </w:rPr>
-        <w:t xml:space="preserve"> is consumed.</w:t>
-      </w:r>
-    </w:p>
-    <w:p>
-      <w:pPr>
-        <w:rPr>
-          <w:i/>
-          <w:sz w:val="24"/>
-        </w:rPr>
-      </w:pPr>
-      <w:r>
-        <w:rPr>
-          <w:i/>
-          <w:sz w:val="24"/>
-        </w:rPr>
-        <w:t>FN-SYS-</w:t>
-      </w:r>
-      <w:r>
-        <w:rPr>
-          <w:i/>
-          <w:sz w:val="24"/>
-        </w:rPr>
-        <w:t>21</w:t>
-      </w:r>
-      <w:r>
-        <w:rPr>
-          <w:i/>
-          <w:sz w:val="24"/>
-        </w:rPr>
-        <w:t xml:space="preserve">: The system should award </w:t>
-      </w:r>
-      <w:r>
-        <w:rPr>
-          <w:i/>
-          <w:sz w:val="24"/>
-        </w:rPr>
-        <w:t>3000</w:t>
-      </w:r>
-      <w:r>
-        <w:rPr>
-          <w:i/>
-          <w:sz w:val="24"/>
-        </w:rPr>
-        <w:t xml:space="preserve"> points to the user when a </w:t>
-      </w:r>
-      <w:proofErr w:type="spellStart"/>
-      <w:r>
-        <w:rPr>
-          <w:i/>
-          <w:sz w:val="24"/>
-        </w:rPr>
-        <w:t>Galaxian</w:t>
-      </w:r>
-      <w:proofErr w:type="spellEnd"/>
-      <w:r>
-        <w:rPr>
-          <w:i/>
-          <w:sz w:val="24"/>
-        </w:rPr>
-        <w:t xml:space="preserve"> is consumed.</w:t>
-      </w:r>
-    </w:p>
-    <w:p>
-      <w:pPr>
-        <w:rPr>
-          <w:i/>
-          <w:sz w:val="24"/>
-        </w:rPr>
-      </w:pPr>
-      <w:r>
-        <w:rPr>
-          <w:i/>
-          <w:sz w:val="24"/>
-        </w:rPr>
-        <w:t>FN-SYS-</w:t>
-      </w:r>
-      <w:r>
-        <w:rPr>
-          <w:i/>
-          <w:sz w:val="24"/>
-        </w:rPr>
-        <w:t>22</w:t>
-      </w:r>
-      <w:r>
-        <w:rPr>
-          <w:i/>
-          <w:sz w:val="24"/>
-        </w:rPr>
-        <w:t>: The system should award 50</w:t>
-      </w:r>
-      <w:r>
-        <w:rPr>
-          <w:i/>
-          <w:sz w:val="24"/>
-        </w:rPr>
-        <w:t>00</w:t>
-      </w:r>
-      <w:r>
-        <w:rPr>
-          <w:i/>
-          <w:sz w:val="24"/>
-        </w:rPr>
-        <w:t xml:space="preserve"> points to the user when a </w:t>
-      </w:r>
-      <w:r>
-        <w:rPr>
-          <w:i/>
-          <w:sz w:val="24"/>
-        </w:rPr>
-        <w:t>key</w:t>
-      </w:r>
-      <w:r>
-        <w:rPr>
-          <w:i/>
-          <w:sz w:val="24"/>
-        </w:rPr>
-        <w:t xml:space="preserve"> is consumed.</w:t>
-      </w:r>
-    </w:p>
-    <w:p>
-      <w:pPr>
-        <w:rPr>
-          <w:i/>
-          <w:sz w:val="24"/>
-        </w:rPr>
-      </w:pPr>
-      <w:r>
-        <w:rPr>
-          <w:i/>
-          <w:sz w:val="24"/>
-        </w:rPr>
-        <w:t>FN-SYS-</w:t>
-      </w:r>
-      <w:r>
-        <w:rPr>
-          <w:i/>
-          <w:sz w:val="24"/>
-        </w:rPr>
-        <w:t>23</w:t>
-      </w:r>
-      <w:r>
-        <w:rPr>
-          <w:i/>
-          <w:sz w:val="24"/>
-        </w:rPr>
-        <w:t>: The system should award 50 points to the user when a super pellet is consumed.</w:t>
-      </w:r>
-    </w:p>
-    <w:p>
-      <w:pPr>
-        <w:rPr>
-          <w:i/>
-          <w:sz w:val="24"/>
-        </w:rPr>
-      </w:pPr>
-    </w:p>
-    <w:p>
-      <w:pPr>
-        <w:rPr>
-          <w:sz w:val="24"/>
-        </w:rPr>
-      </w:pPr>
+        <w:t xml:space="preserve"> dies with 0 lives remaining.</w:t>
+      </w:r>
+      <w:bookmarkEnd w:id="1"/>
+      <w:bookmarkEnd w:id="4"/>
+    </w:p>
+    <w:p>
+      <w:pPr>
+        <w:tabs>
+          <w:tab w:val="left" w:pos="2910"/>
+        </w:tabs>
+        <w:rPr>
+          <w:i/>
+          <w:sz w:val="24"/>
+        </w:rPr>
+      </w:pPr>
+      <w:bookmarkStart w:id="5" w:name="_Hlk22029896"/>
+      <w:r>
+        <w:rPr>
+          <w:i/>
+          <w:sz w:val="24"/>
+        </w:rPr>
+        <w:t>FN-SYS-29: The system should only store a total of five high scores.</w:t>
+      </w:r>
+    </w:p>
+    <w:bookmarkEnd w:id="5"/>
+    <w:p>
+      <w:pPr>
+        <w:tabs>
+          <w:tab w:val="left" w:pos="2910"/>
+        </w:tabs>
+        <w:rPr>
+          <w:i/>
+          <w:sz w:val="24"/>
+        </w:rPr>
+      </w:pPr>
+      <w:r>
+        <w:rPr>
+          <w:i/>
+          <w:sz w:val="24"/>
+        </w:rPr>
+        <w:t>FN-SYS-30: The system should remove the lowest high score when a new high score is entered to store the newest high score.</w:t>
+      </w:r>
     </w:p>
     <w:p>
       <w:pPr>
@@ -1440,6 +1681,8 @@
           <w:sz w:val="32"/>
         </w:rPr>
       </w:pPr>
+      <w:bookmarkStart w:id="6" w:name="_GoBack"/>
+      <w:bookmarkEnd w:id="6"/>
       <w:r>
         <w:rPr>
           <w:b/>
@@ -1473,11 +1716,20 @@
     <w:p>
       <w:pPr>
         <w:rPr>
-          <w:b/>
-          <w:sz w:val="24"/>
-        </w:rPr>
-      </w:pPr>
-    </w:p>
+          <w:i/>
+          <w:sz w:val="24"/>
+        </w:rPr>
+      </w:pPr>
+      <w:bookmarkStart w:id="7" w:name="_Hlk22029782"/>
+      <w:r>
+        <w:rPr>
+          <w:i/>
+          <w:sz w:val="24"/>
+        </w:rPr>
+        <w:t>NF-IN-01: The system should support input from a keyboard connected to the computer.</w:t>
+      </w:r>
+    </w:p>
+    <w:bookmarkEnd w:id="7"/>
     <w:p>
       <w:pPr>
         <w:rPr>
@@ -1644,6 +1896,7 @@
         </w:rPr>
       </w:pPr>
     </w:p>
+    <w:bookmarkEnd w:id="0"/>
     <w:p>
       <w:pPr>
         <w:rPr>

</xml_diff>

<commit_message>
Added more documentation to the requirements, mainly fruits and ghosts. This time I think I got everything
</commit_message>
<xml_diff>
--- a/reengineering/docs/Requirement Documentation (Old).docx
+++ b/reengineering/docs/Requirement Documentation (Old).docx
@@ -9,8 +9,8 @@
           <w:sz w:val="32"/>
         </w:rPr>
       </w:pPr>
-      <w:bookmarkStart w:id="0" w:name="_Hlk22028983"/>
-      <w:bookmarkStart w:id="1" w:name="_Hlk22029384"/>
+      <w:bookmarkStart w:id="0" w:name="_Hlk22029384"/>
+      <w:bookmarkStart w:id="1" w:name="_Hlk22028983"/>
       <w:r>
         <w:rPr>
           <w:b/>
@@ -712,15 +712,129 @@
         <w:t>FN-OUT-11: The system should prompt the user to enter their initials if the user achieves a high score.</w:t>
       </w:r>
     </w:p>
-    <w:bookmarkEnd w:id="3"/>
-    <w:bookmarkEnd w:id="2"/>
-    <w:p>
-      <w:pPr>
-        <w:rPr>
-          <w:i/>
-          <w:sz w:val="24"/>
-        </w:rPr>
-      </w:pPr>
+    <w:p>
+      <w:pPr>
+        <w:rPr>
+          <w:i/>
+          <w:sz w:val="24"/>
+        </w:rPr>
+      </w:pPr>
+      <w:bookmarkStart w:id="4" w:name="_Hlk22247737"/>
+      <w:bookmarkEnd w:id="2"/>
+      <w:bookmarkEnd w:id="3"/>
+      <w:r>
+        <w:rPr>
+          <w:i/>
+          <w:sz w:val="24"/>
+        </w:rPr>
+        <w:t xml:space="preserve">FN-OUT-12: The system should display bonus collectables in the tile where </w:t>
+      </w:r>
+      <w:proofErr w:type="spellStart"/>
+      <w:r>
+        <w:rPr>
+          <w:i/>
+          <w:sz w:val="24"/>
+        </w:rPr>
+        <w:t>Paku</w:t>
+      </w:r>
+      <w:proofErr w:type="spellEnd"/>
+      <w:r>
+        <w:rPr>
+          <w:i/>
+          <w:sz w:val="24"/>
+        </w:rPr>
+        <w:t xml:space="preserve"> </w:t>
+      </w:r>
+      <w:proofErr w:type="spellStart"/>
+      <w:r>
+        <w:rPr>
+          <w:i/>
+          <w:sz w:val="24"/>
+        </w:rPr>
+        <w:t>Paku</w:t>
+      </w:r>
+      <w:proofErr w:type="spellEnd"/>
+      <w:r>
+        <w:rPr>
+          <w:i/>
+          <w:sz w:val="24"/>
+        </w:rPr>
+        <w:t xml:space="preserve"> spawns when they appear.</w:t>
+      </w:r>
+    </w:p>
+    <w:p>
+      <w:pPr>
+        <w:rPr>
+          <w:i/>
+          <w:sz w:val="24"/>
+        </w:rPr>
+      </w:pPr>
+      <w:r>
+        <w:rPr>
+          <w:i/>
+          <w:sz w:val="24"/>
+        </w:rPr>
+        <w:t>FN-OUT-13: The system should briefly hide all elements on the field and display the points earned when a ghost is consumed.</w:t>
+      </w:r>
+    </w:p>
+    <w:p>
+      <w:pPr>
+        <w:rPr>
+          <w:i/>
+          <w:sz w:val="24"/>
+        </w:rPr>
+      </w:pPr>
+      <w:r>
+        <w:rPr>
+          <w:i/>
+          <w:sz w:val="24"/>
+        </w:rPr>
+        <w:t>FN-OUT-1</w:t>
+      </w:r>
+      <w:r>
+        <w:rPr>
+          <w:i/>
+          <w:sz w:val="24"/>
+        </w:rPr>
+        <w:t>4</w:t>
+      </w:r>
+      <w:r>
+        <w:rPr>
+          <w:i/>
+          <w:sz w:val="24"/>
+        </w:rPr>
+        <w:t xml:space="preserve">: The system should briefly hide all elements on the field and display the points earned when a </w:t>
+      </w:r>
+      <w:r>
+        <w:rPr>
+          <w:i/>
+          <w:sz w:val="24"/>
+        </w:rPr>
+        <w:t>bonus collectable</w:t>
+      </w:r>
+      <w:r>
+        <w:rPr>
+          <w:i/>
+          <w:sz w:val="24"/>
+        </w:rPr>
+        <w:t xml:space="preserve"> is consumed.</w:t>
+      </w:r>
+    </w:p>
+    <w:bookmarkEnd w:id="4"/>
+    <w:p>
+      <w:pPr>
+        <w:rPr>
+          <w:i/>
+          <w:sz w:val="24"/>
+        </w:rPr>
+      </w:pPr>
+      <w:r>
+        <w:rPr>
+          <w:i/>
+          <w:sz w:val="24"/>
+        </w:rPr>
+        <w:t>FN-OUT-15: The system should color the ghosts as blue when they are fleeing.</w:t>
+      </w:r>
     </w:p>
     <w:p>
       <w:pPr>
@@ -1159,6 +1273,7 @@
           <w:i/>
           <w:sz w:val="24"/>
         </w:rPr>
+        <w:lastRenderedPageBreak/>
         <w:t xml:space="preserve">FN-SYS-10: The system should calculate the ghost’s points as 200 times the </w:t>
       </w:r>
       <w:r>
@@ -1282,7 +1397,6 @@
           <w:i/>
           <w:sz w:val="24"/>
         </w:rPr>
-        <w:lastRenderedPageBreak/>
         <w:t xml:space="preserve">FN-SYS-13: The system should not </w:t>
       </w:r>
       <w:r>
@@ -1593,7 +1707,7 @@
           <w:sz w:val="24"/>
         </w:rPr>
       </w:pPr>
-      <w:bookmarkStart w:id="4" w:name="_Hlk22029737"/>
+      <w:bookmarkStart w:id="5" w:name="_Hlk22029737"/>
       <w:r>
         <w:rPr>
           <w:i/>
@@ -1633,8 +1747,8 @@
         </w:rPr>
         <w:t xml:space="preserve"> dies with 0 lives remaining.</w:t>
       </w:r>
-      <w:bookmarkEnd w:id="1"/>
-      <w:bookmarkEnd w:id="4"/>
+      <w:bookmarkEnd w:id="0"/>
+      <w:bookmarkEnd w:id="5"/>
     </w:p>
     <w:p>
       <w:pPr>
@@ -1646,7 +1760,7 @@
           <w:sz w:val="24"/>
         </w:rPr>
       </w:pPr>
-      <w:bookmarkStart w:id="5" w:name="_Hlk22029896"/>
+      <w:bookmarkStart w:id="6" w:name="_Hlk22029896"/>
       <w:r>
         <w:rPr>
           <w:i/>
@@ -1655,7 +1769,7 @@
         <w:t>FN-SYS-29: The system should only store a total of five high scores.</w:t>
       </w:r>
     </w:p>
-    <w:bookmarkEnd w:id="5"/>
+    <w:bookmarkEnd w:id="6"/>
     <w:p>
       <w:pPr>
         <w:tabs>
@@ -1676,73 +1790,1108 @@
     </w:p>
     <w:p>
       <w:pPr>
+        <w:tabs>
+          <w:tab w:val="left" w:pos="2910"/>
+        </w:tabs>
+        <w:rPr>
+          <w:i/>
+          <w:sz w:val="24"/>
+        </w:rPr>
+      </w:pPr>
+      <w:bookmarkStart w:id="7" w:name="_Hlk22247717"/>
+      <w:r>
+        <w:rPr>
+          <w:i/>
+          <w:sz w:val="24"/>
+        </w:rPr>
+        <w:t>FN-SYS-31: The system should update the ghosts’ movement behavior change times on the first, twelfth, and fifteenth level.</w:t>
+      </w:r>
+    </w:p>
+    <w:p>
+      <w:pPr>
+        <w:tabs>
+          <w:tab w:val="left" w:pos="2910"/>
+        </w:tabs>
+        <w:rPr>
+          <w:i/>
+          <w:sz w:val="24"/>
+        </w:rPr>
+      </w:pPr>
+      <w:r>
+        <w:rPr>
+          <w:i/>
+          <w:sz w:val="24"/>
+        </w:rPr>
+        <w:lastRenderedPageBreak/>
+        <w:t>FN-SYS-32: The system should have the ghost’s movement pattern performed in the default order of scatter then chase, repeating when the timer on chase ends.</w:t>
+      </w:r>
+    </w:p>
+    <w:p>
+      <w:pPr>
+        <w:tabs>
+          <w:tab w:val="left" w:pos="2910"/>
+        </w:tabs>
+        <w:rPr>
+          <w:i/>
+          <w:sz w:val="24"/>
+        </w:rPr>
+      </w:pPr>
+      <w:r>
+        <w:rPr>
+          <w:i/>
+          <w:sz w:val="24"/>
+        </w:rPr>
+        <w:t xml:space="preserve">FN-SYS-33: </w:t>
+      </w:r>
+      <w:bookmarkStart w:id="8" w:name="_Hlk22247101"/>
+      <w:r>
+        <w:rPr>
+          <w:i/>
+          <w:sz w:val="24"/>
+        </w:rPr>
+        <w:t xml:space="preserve">The system should have Stinky move </w:t>
+      </w:r>
+      <w:r>
+        <w:rPr>
+          <w:i/>
+          <w:sz w:val="24"/>
+        </w:rPr>
+        <w:t xml:space="preserve">towards </w:t>
+      </w:r>
+      <w:bookmarkEnd w:id="8"/>
+      <w:r>
+        <w:rPr>
+          <w:i/>
+          <w:sz w:val="24"/>
+        </w:rPr>
+        <w:t>the top right corner when</w:t>
+      </w:r>
+      <w:r>
+        <w:rPr>
+          <w:i/>
+          <w:sz w:val="24"/>
+        </w:rPr>
+        <w:t xml:space="preserve"> first</w:t>
+      </w:r>
+      <w:r>
+        <w:rPr>
+          <w:i/>
+          <w:sz w:val="24"/>
+        </w:rPr>
+        <w:t xml:space="preserve"> scattering.</w:t>
+      </w:r>
+    </w:p>
+    <w:p>
+      <w:pPr>
+        <w:tabs>
+          <w:tab w:val="left" w:pos="2910"/>
+        </w:tabs>
+        <w:rPr>
+          <w:i/>
+          <w:sz w:val="24"/>
+        </w:rPr>
+      </w:pPr>
+      <w:r>
+        <w:rPr>
+          <w:i/>
+          <w:sz w:val="24"/>
+        </w:rPr>
+        <w:t>FN-SYS-3</w:t>
+      </w:r>
+      <w:r>
+        <w:rPr>
+          <w:i/>
+          <w:sz w:val="24"/>
+        </w:rPr>
+        <w:t>4</w:t>
+      </w:r>
+      <w:r>
+        <w:rPr>
+          <w:i/>
+          <w:sz w:val="24"/>
+        </w:rPr>
+        <w:t xml:space="preserve">: The system should have </w:t>
+      </w:r>
+      <w:r>
+        <w:rPr>
+          <w:i/>
+          <w:sz w:val="24"/>
+        </w:rPr>
+        <w:t>Kinky</w:t>
+      </w:r>
+      <w:r>
+        <w:rPr>
+          <w:i/>
+          <w:sz w:val="24"/>
+        </w:rPr>
+        <w:t xml:space="preserve"> move towards the top</w:t>
+      </w:r>
+      <w:r>
+        <w:rPr>
+          <w:i/>
+          <w:sz w:val="24"/>
+        </w:rPr>
+        <w:t xml:space="preserve"> left</w:t>
+      </w:r>
+      <w:r>
+        <w:rPr>
+          <w:i/>
+          <w:sz w:val="24"/>
+        </w:rPr>
+        <w:t xml:space="preserve"> </w:t>
+      </w:r>
+      <w:r>
+        <w:rPr>
+          <w:i/>
+          <w:sz w:val="24"/>
+        </w:rPr>
+        <w:t>corner</w:t>
+      </w:r>
+      <w:r>
+        <w:rPr>
+          <w:i/>
+          <w:sz w:val="24"/>
+        </w:rPr>
+        <w:t xml:space="preserve"> when</w:t>
+      </w:r>
+      <w:r>
+        <w:rPr>
+          <w:i/>
+          <w:sz w:val="24"/>
+        </w:rPr>
+        <w:t xml:space="preserve"> </w:t>
+      </w:r>
+      <w:r>
+        <w:rPr>
+          <w:i/>
+          <w:sz w:val="24"/>
+        </w:rPr>
+        <w:t xml:space="preserve">first </w:t>
+      </w:r>
+      <w:r>
+        <w:rPr>
+          <w:i/>
+          <w:sz w:val="24"/>
+        </w:rPr>
+        <w:t>scattering.</w:t>
+      </w:r>
+    </w:p>
+    <w:p>
+      <w:pPr>
+        <w:tabs>
+          <w:tab w:val="left" w:pos="2910"/>
+        </w:tabs>
+        <w:rPr>
+          <w:i/>
+          <w:sz w:val="24"/>
+        </w:rPr>
+      </w:pPr>
+      <w:r>
+        <w:rPr>
+          <w:i/>
+          <w:sz w:val="24"/>
+        </w:rPr>
+        <w:t>FN-SYS-3</w:t>
+      </w:r>
+      <w:r>
+        <w:rPr>
+          <w:i/>
+          <w:sz w:val="24"/>
+        </w:rPr>
+        <w:t>5</w:t>
+      </w:r>
+      <w:r>
+        <w:rPr>
+          <w:i/>
+          <w:sz w:val="24"/>
+        </w:rPr>
+        <w:t xml:space="preserve">: The system should have </w:t>
+      </w:r>
+      <w:r>
+        <w:rPr>
+          <w:i/>
+          <w:sz w:val="24"/>
+        </w:rPr>
+        <w:t>Hinky</w:t>
+      </w:r>
+      <w:r>
+        <w:rPr>
+          <w:i/>
+          <w:sz w:val="24"/>
+        </w:rPr>
+        <w:t xml:space="preserve"> move to</w:t>
+      </w:r>
+      <w:r>
+        <w:rPr>
+          <w:i/>
+          <w:sz w:val="24"/>
+        </w:rPr>
+        <w:t>wards</w:t>
+      </w:r>
+      <w:r>
+        <w:rPr>
+          <w:i/>
+          <w:sz w:val="24"/>
+        </w:rPr>
+        <w:t xml:space="preserve"> the </w:t>
+      </w:r>
+      <w:r>
+        <w:rPr>
+          <w:i/>
+          <w:sz w:val="24"/>
+        </w:rPr>
+        <w:t>bottom</w:t>
+      </w:r>
+      <w:r>
+        <w:rPr>
+          <w:i/>
+          <w:sz w:val="24"/>
+        </w:rPr>
+        <w:t xml:space="preserve"> right</w:t>
+      </w:r>
+      <w:r>
+        <w:rPr>
+          <w:i/>
+          <w:sz w:val="24"/>
+        </w:rPr>
+        <w:t xml:space="preserve"> corner</w:t>
+      </w:r>
+      <w:r>
+        <w:rPr>
+          <w:i/>
+          <w:sz w:val="24"/>
+        </w:rPr>
+        <w:t xml:space="preserve"> when </w:t>
+      </w:r>
+      <w:r>
+        <w:rPr>
+          <w:i/>
+          <w:sz w:val="24"/>
+        </w:rPr>
+        <w:t xml:space="preserve">first </w:t>
+      </w:r>
+      <w:r>
+        <w:rPr>
+          <w:i/>
+          <w:sz w:val="24"/>
+        </w:rPr>
+        <w:t>scattering.</w:t>
+      </w:r>
+    </w:p>
+    <w:p>
+      <w:pPr>
+        <w:tabs>
+          <w:tab w:val="left" w:pos="2910"/>
+        </w:tabs>
+        <w:rPr>
+          <w:i/>
+          <w:sz w:val="24"/>
+        </w:rPr>
+      </w:pPr>
+      <w:r>
+        <w:rPr>
+          <w:i/>
+          <w:sz w:val="24"/>
+        </w:rPr>
+        <w:t>FN-SYS-3</w:t>
+      </w:r>
+      <w:r>
+        <w:rPr>
+          <w:i/>
+          <w:sz w:val="24"/>
+        </w:rPr>
+        <w:t>6</w:t>
+      </w:r>
+      <w:r>
+        <w:rPr>
+          <w:i/>
+          <w:sz w:val="24"/>
+        </w:rPr>
+        <w:t xml:space="preserve">: The system should have </w:t>
+      </w:r>
+      <w:r>
+        <w:rPr>
+          <w:i/>
+          <w:sz w:val="24"/>
+        </w:rPr>
+        <w:t>Blaine</w:t>
+      </w:r>
+      <w:r>
+        <w:rPr>
+          <w:i/>
+          <w:sz w:val="24"/>
+        </w:rPr>
+        <w:t xml:space="preserve"> move </w:t>
+      </w:r>
+      <w:r>
+        <w:rPr>
+          <w:i/>
+          <w:sz w:val="24"/>
+        </w:rPr>
+        <w:t xml:space="preserve">towards </w:t>
+      </w:r>
+      <w:r>
+        <w:rPr>
+          <w:i/>
+          <w:sz w:val="24"/>
+        </w:rPr>
+        <w:t xml:space="preserve">the </w:t>
+      </w:r>
+      <w:r>
+        <w:rPr>
+          <w:i/>
+          <w:sz w:val="24"/>
+        </w:rPr>
+        <w:t>bottom left</w:t>
+      </w:r>
+      <w:r>
+        <w:rPr>
+          <w:i/>
+          <w:sz w:val="24"/>
+        </w:rPr>
+        <w:t xml:space="preserve"> </w:t>
+      </w:r>
+      <w:r>
+        <w:rPr>
+          <w:i/>
+          <w:sz w:val="24"/>
+        </w:rPr>
+        <w:t xml:space="preserve">corner </w:t>
+      </w:r>
+      <w:r>
+        <w:rPr>
+          <w:i/>
+          <w:sz w:val="24"/>
+        </w:rPr>
+        <w:t xml:space="preserve">when </w:t>
+      </w:r>
+      <w:r>
+        <w:rPr>
+          <w:i/>
+          <w:sz w:val="24"/>
+        </w:rPr>
+        <w:t xml:space="preserve">first </w:t>
+      </w:r>
+      <w:r>
+        <w:rPr>
+          <w:i/>
+          <w:sz w:val="24"/>
+        </w:rPr>
+        <w:t>scattering.</w:t>
+      </w:r>
+    </w:p>
+    <w:p>
+      <w:pPr>
+        <w:tabs>
+          <w:tab w:val="left" w:pos="2910"/>
+        </w:tabs>
+        <w:rPr>
+          <w:i/>
+          <w:sz w:val="24"/>
+        </w:rPr>
+      </w:pPr>
+      <w:r>
+        <w:rPr>
+          <w:i/>
+          <w:sz w:val="24"/>
+        </w:rPr>
+        <w:t xml:space="preserve">FN-SYS-37: </w:t>
+      </w:r>
+      <w:r>
+        <w:rPr>
+          <w:i/>
+          <w:sz w:val="24"/>
+        </w:rPr>
+        <w:t>The system should have Stinky move towards</w:t>
+      </w:r>
+      <w:r>
+        <w:rPr>
+          <w:i/>
+          <w:sz w:val="24"/>
+        </w:rPr>
+        <w:t xml:space="preserve"> </w:t>
+      </w:r>
+      <w:proofErr w:type="spellStart"/>
+      <w:r>
+        <w:rPr>
+          <w:i/>
+          <w:sz w:val="24"/>
+        </w:rPr>
+        <w:t>Paku</w:t>
+      </w:r>
+      <w:proofErr w:type="spellEnd"/>
+      <w:r>
+        <w:rPr>
+          <w:i/>
+          <w:sz w:val="24"/>
+        </w:rPr>
+        <w:t xml:space="preserve"> </w:t>
+      </w:r>
+      <w:proofErr w:type="spellStart"/>
+      <w:r>
+        <w:rPr>
+          <w:i/>
+          <w:sz w:val="24"/>
+        </w:rPr>
+        <w:t>Paku’s</w:t>
+      </w:r>
+      <w:proofErr w:type="spellEnd"/>
+      <w:r>
+        <w:rPr>
+          <w:i/>
+          <w:sz w:val="24"/>
+        </w:rPr>
+        <w:t xml:space="preserve"> current location when chasing.</w:t>
+      </w:r>
+    </w:p>
+    <w:p>
+      <w:pPr>
+        <w:tabs>
+          <w:tab w:val="left" w:pos="2910"/>
+        </w:tabs>
+        <w:rPr>
+          <w:i/>
+          <w:sz w:val="24"/>
+        </w:rPr>
+      </w:pPr>
+      <w:r>
+        <w:rPr>
+          <w:i/>
+          <w:sz w:val="24"/>
+        </w:rPr>
+        <w:t>FN-SYS-3</w:t>
+      </w:r>
+      <w:r>
+        <w:rPr>
+          <w:i/>
+          <w:sz w:val="24"/>
+        </w:rPr>
+        <w:t>8</w:t>
+      </w:r>
+      <w:r>
+        <w:rPr>
+          <w:i/>
+          <w:sz w:val="24"/>
+        </w:rPr>
+        <w:t xml:space="preserve">: The system should have </w:t>
+      </w:r>
+      <w:r>
+        <w:rPr>
+          <w:i/>
+          <w:sz w:val="24"/>
+        </w:rPr>
+        <w:t>Kinky</w:t>
+      </w:r>
+      <w:r>
+        <w:rPr>
+          <w:i/>
+          <w:sz w:val="24"/>
+        </w:rPr>
+        <w:t xml:space="preserve"> </w:t>
+      </w:r>
+      <w:r>
+        <w:rPr>
+          <w:i/>
+          <w:sz w:val="24"/>
+        </w:rPr>
+        <w:t xml:space="preserve">try to </w:t>
+      </w:r>
+      <w:r>
+        <w:rPr>
+          <w:i/>
+          <w:sz w:val="24"/>
+        </w:rPr>
+        <w:t>m</w:t>
+      </w:r>
+      <w:r>
+        <w:rPr>
+          <w:i/>
+          <w:sz w:val="24"/>
+        </w:rPr>
+        <w:t xml:space="preserve">ove to the space directly in front of </w:t>
+      </w:r>
+      <w:proofErr w:type="spellStart"/>
+      <w:r>
+        <w:rPr>
+          <w:i/>
+          <w:sz w:val="24"/>
+        </w:rPr>
+        <w:t>Paku</w:t>
+      </w:r>
+      <w:proofErr w:type="spellEnd"/>
+      <w:r>
+        <w:rPr>
+          <w:i/>
+          <w:sz w:val="24"/>
+        </w:rPr>
+        <w:t xml:space="preserve"> </w:t>
+      </w:r>
+      <w:proofErr w:type="spellStart"/>
+      <w:r>
+        <w:rPr>
+          <w:i/>
+          <w:sz w:val="24"/>
+        </w:rPr>
+        <w:t>Paku</w:t>
+      </w:r>
+      <w:proofErr w:type="spellEnd"/>
+      <w:r>
+        <w:rPr>
+          <w:i/>
+          <w:sz w:val="24"/>
+        </w:rPr>
+        <w:t xml:space="preserve">, based on where </w:t>
+      </w:r>
+      <w:proofErr w:type="spellStart"/>
+      <w:r>
+        <w:rPr>
+          <w:i/>
+          <w:sz w:val="24"/>
+        </w:rPr>
+        <w:t>Paku</w:t>
+      </w:r>
+      <w:proofErr w:type="spellEnd"/>
+      <w:r>
+        <w:rPr>
+          <w:i/>
+          <w:sz w:val="24"/>
+        </w:rPr>
+        <w:t xml:space="preserve"> is facing, </w:t>
+      </w:r>
+      <w:r>
+        <w:rPr>
+          <w:i/>
+          <w:sz w:val="24"/>
+        </w:rPr>
+        <w:t>when chasing.</w:t>
+      </w:r>
+    </w:p>
+    <w:p>
+      <w:pPr>
+        <w:tabs>
+          <w:tab w:val="left" w:pos="2910"/>
+        </w:tabs>
+        <w:rPr>
+          <w:i/>
+          <w:sz w:val="24"/>
+        </w:rPr>
+      </w:pPr>
+      <w:r>
+        <w:rPr>
+          <w:i/>
+          <w:sz w:val="24"/>
+        </w:rPr>
+        <w:t>FN-SYS-3</w:t>
+      </w:r>
+      <w:r>
+        <w:rPr>
+          <w:i/>
+          <w:sz w:val="24"/>
+        </w:rPr>
+        <w:t>9</w:t>
+      </w:r>
+      <w:r>
+        <w:rPr>
+          <w:i/>
+          <w:sz w:val="24"/>
+        </w:rPr>
+        <w:t xml:space="preserve">: The system should have </w:t>
+      </w:r>
+      <w:r>
+        <w:rPr>
+          <w:i/>
+          <w:sz w:val="24"/>
+        </w:rPr>
+        <w:t>Stinky</w:t>
+      </w:r>
+      <w:r>
+        <w:rPr>
+          <w:i/>
+          <w:sz w:val="24"/>
+        </w:rPr>
+        <w:t xml:space="preserve"> move towards </w:t>
+      </w:r>
+      <w:proofErr w:type="spellStart"/>
+      <w:r>
+        <w:rPr>
+          <w:i/>
+          <w:sz w:val="24"/>
+        </w:rPr>
+        <w:t>Paku</w:t>
+      </w:r>
+      <w:proofErr w:type="spellEnd"/>
+      <w:r>
+        <w:rPr>
+          <w:i/>
+          <w:sz w:val="24"/>
+        </w:rPr>
+        <w:t xml:space="preserve"> </w:t>
+      </w:r>
+      <w:proofErr w:type="spellStart"/>
+      <w:r>
+        <w:rPr>
+          <w:i/>
+          <w:sz w:val="24"/>
+        </w:rPr>
+        <w:t>Paku</w:t>
+      </w:r>
+      <w:r>
+        <w:rPr>
+          <w:i/>
+          <w:sz w:val="24"/>
+        </w:rPr>
+        <w:t>’s</w:t>
+      </w:r>
+      <w:proofErr w:type="spellEnd"/>
+      <w:r>
+        <w:rPr>
+          <w:i/>
+          <w:sz w:val="24"/>
+        </w:rPr>
+        <w:t xml:space="preserve"> location, adjusted depending on what direction </w:t>
+      </w:r>
+      <w:proofErr w:type="spellStart"/>
+      <w:r>
+        <w:rPr>
+          <w:i/>
+          <w:sz w:val="24"/>
+        </w:rPr>
+        <w:t>Paku</w:t>
+      </w:r>
+      <w:proofErr w:type="spellEnd"/>
+      <w:r>
+        <w:rPr>
+          <w:i/>
+          <w:sz w:val="24"/>
+        </w:rPr>
+        <w:t xml:space="preserve"> is facing, and then using those values </w:t>
+      </w:r>
+      <w:r>
+        <w:rPr>
+          <w:i/>
+          <w:sz w:val="24"/>
+        </w:rPr>
+        <w:t>and his own divided by two then minus the current location’s coordinates to find his next location</w:t>
+      </w:r>
+      <w:r>
+        <w:rPr>
+          <w:i/>
+          <w:sz w:val="24"/>
+        </w:rPr>
+        <w:t xml:space="preserve"> when chasing.</w:t>
+      </w:r>
+    </w:p>
+    <w:p>
+      <w:pPr>
+        <w:tabs>
+          <w:tab w:val="left" w:pos="2910"/>
+        </w:tabs>
+        <w:rPr>
+          <w:i/>
+          <w:sz w:val="24"/>
+        </w:rPr>
+      </w:pPr>
+      <w:r>
+        <w:rPr>
+          <w:i/>
+          <w:sz w:val="24"/>
+        </w:rPr>
+        <w:t>FN-SYS-</w:t>
+      </w:r>
+      <w:r>
+        <w:rPr>
+          <w:i/>
+          <w:sz w:val="24"/>
+        </w:rPr>
+        <w:t>4</w:t>
+      </w:r>
+      <w:r>
+        <w:rPr>
+          <w:i/>
+          <w:sz w:val="24"/>
+        </w:rPr>
+        <w:t>0</w:t>
+      </w:r>
+      <w:r>
+        <w:rPr>
+          <w:i/>
+          <w:sz w:val="24"/>
+        </w:rPr>
+        <w:t xml:space="preserve">: The system should have </w:t>
+      </w:r>
+      <w:r>
+        <w:rPr>
+          <w:i/>
+          <w:sz w:val="24"/>
+        </w:rPr>
+        <w:t>Blaine</w:t>
+      </w:r>
+      <w:r>
+        <w:rPr>
+          <w:i/>
+          <w:sz w:val="24"/>
+        </w:rPr>
+        <w:t xml:space="preserve"> </w:t>
+      </w:r>
+      <w:r>
+        <w:rPr>
+          <w:i/>
+          <w:sz w:val="24"/>
+        </w:rPr>
+        <w:t xml:space="preserve">move in the direction of the player like </w:t>
+      </w:r>
+      <w:proofErr w:type="gramStart"/>
+      <w:r>
+        <w:rPr>
+          <w:i/>
+          <w:sz w:val="24"/>
+        </w:rPr>
+        <w:t>Stinky, but</w:t>
+      </w:r>
+      <w:proofErr w:type="gramEnd"/>
+      <w:r>
+        <w:rPr>
+          <w:i/>
+          <w:sz w:val="24"/>
+        </w:rPr>
+        <w:t xml:space="preserve"> switch his movement style to that of scatter if the square root of the next tile’s x and y values are greater than 7.</w:t>
+      </w:r>
+    </w:p>
+    <w:bookmarkEnd w:id="7"/>
+    <w:p>
+      <w:pPr>
+        <w:tabs>
+          <w:tab w:val="left" w:pos="2910"/>
+        </w:tabs>
+        <w:rPr>
+          <w:i/>
+          <w:sz w:val="24"/>
+        </w:rPr>
+      </w:pPr>
+      <w:r>
+        <w:rPr>
+          <w:i/>
+          <w:sz w:val="24"/>
+        </w:rPr>
+        <w:t xml:space="preserve">FN-SYS-41: The system should have the ghosts move directly away from </w:t>
+      </w:r>
+      <w:proofErr w:type="spellStart"/>
+      <w:r>
+        <w:rPr>
+          <w:i/>
+          <w:sz w:val="24"/>
+        </w:rPr>
+        <w:t>Paku</w:t>
+      </w:r>
+      <w:proofErr w:type="spellEnd"/>
+      <w:r>
+        <w:rPr>
+          <w:i/>
+          <w:sz w:val="24"/>
+        </w:rPr>
+        <w:t xml:space="preserve"> </w:t>
+      </w:r>
+      <w:proofErr w:type="spellStart"/>
+      <w:r>
+        <w:rPr>
+          <w:i/>
+          <w:sz w:val="24"/>
+        </w:rPr>
+        <w:t>Paku’s</w:t>
+      </w:r>
+      <w:proofErr w:type="spellEnd"/>
+      <w:r>
+        <w:rPr>
+          <w:i/>
+          <w:sz w:val="24"/>
+        </w:rPr>
+        <w:t xml:space="preserve"> location when fleeing.</w:t>
+      </w:r>
+    </w:p>
+    <w:p>
+      <w:pPr>
+        <w:tabs>
+          <w:tab w:val="left" w:pos="2910"/>
+        </w:tabs>
+        <w:rPr>
+          <w:i/>
+          <w:sz w:val="24"/>
+        </w:rPr>
+      </w:pPr>
+      <w:r>
+        <w:rPr>
+          <w:i/>
+          <w:sz w:val="24"/>
+        </w:rPr>
+        <w:t>FN-SYS-42: The system should have the ghosts return to their previous movement style once the fleeing mode’s timer ends.</w:t>
+      </w:r>
+    </w:p>
+    <w:p>
+      <w:pPr>
+        <w:tabs>
+          <w:tab w:val="left" w:pos="2910"/>
+        </w:tabs>
+        <w:rPr>
+          <w:i/>
+          <w:sz w:val="24"/>
+        </w:rPr>
+      </w:pPr>
+      <w:r>
+        <w:rPr>
+          <w:i/>
+          <w:sz w:val="24"/>
+        </w:rPr>
+        <w:t>FN-SYS-43: The system should have the ghosts move erratically when eaten, with a general goal to enter the top of the jail.</w:t>
+      </w:r>
+    </w:p>
+    <w:p>
+      <w:pPr>
+        <w:tabs>
+          <w:tab w:val="left" w:pos="2910"/>
+        </w:tabs>
+        <w:rPr>
+          <w:i/>
+          <w:sz w:val="24"/>
+        </w:rPr>
+      </w:pPr>
+      <w:r>
+        <w:rPr>
+          <w:i/>
+          <w:sz w:val="24"/>
+        </w:rPr>
+        <w:t>FN-SYS-44: The system should set the ghosts exiting the jail to the current movement style.</w:t>
+      </w:r>
+    </w:p>
+    <w:p>
+      <w:pPr>
+        <w:tabs>
+          <w:tab w:val="left" w:pos="2910"/>
+        </w:tabs>
+        <w:rPr>
+          <w:i/>
+          <w:sz w:val="24"/>
+        </w:rPr>
+      </w:pPr>
+      <w:r>
+        <w:rPr>
+          <w:i/>
+          <w:sz w:val="24"/>
+        </w:rPr>
+        <w:t>FN-SYS-45: The system should spawn a new bonus collectable after 70 dots are consumed.</w:t>
+      </w:r>
+    </w:p>
+    <w:p>
+      <w:pPr>
+        <w:tabs>
+          <w:tab w:val="left" w:pos="2910"/>
+        </w:tabs>
+        <w:rPr>
+          <w:i/>
+          <w:sz w:val="24"/>
+        </w:rPr>
+      </w:pPr>
+      <w:r>
+        <w:rPr>
+          <w:i/>
+          <w:sz w:val="24"/>
+        </w:rPr>
+        <w:t>FN-SYS-4</w:t>
+      </w:r>
+      <w:r>
+        <w:rPr>
+          <w:i/>
+          <w:sz w:val="24"/>
+        </w:rPr>
+        <w:t>6</w:t>
+      </w:r>
+      <w:r>
+        <w:rPr>
+          <w:i/>
+          <w:sz w:val="24"/>
+        </w:rPr>
+        <w:t xml:space="preserve">: The system should spawn a new bonus collectable after </w:t>
+      </w:r>
+      <w:r>
+        <w:rPr>
+          <w:i/>
+          <w:sz w:val="24"/>
+        </w:rPr>
+        <w:t>170</w:t>
+      </w:r>
+      <w:bookmarkStart w:id="9" w:name="_GoBack"/>
+      <w:bookmarkEnd w:id="9"/>
+      <w:r>
+        <w:rPr>
+          <w:i/>
+          <w:sz w:val="24"/>
+        </w:rPr>
+        <w:t xml:space="preserve"> dots are consumed.</w:t>
+      </w:r>
+    </w:p>
+    <w:p>
+      <w:pPr>
+        <w:tabs>
+          <w:tab w:val="left" w:pos="2910"/>
+        </w:tabs>
+        <w:rPr>
+          <w:i/>
+          <w:sz w:val="24"/>
+        </w:rPr>
+      </w:pPr>
+    </w:p>
+    <w:p>
+      <w:pPr>
+        <w:tabs>
+          <w:tab w:val="left" w:pos="2910"/>
+        </w:tabs>
+        <w:rPr>
+          <w:i/>
+          <w:sz w:val="24"/>
+        </w:rPr>
+      </w:pPr>
+      <w:r>
         <w:rPr>
           <w:b/>
           <w:sz w:val="32"/>
         </w:rPr>
-      </w:pPr>
-      <w:bookmarkStart w:id="6" w:name="_GoBack"/>
-      <w:bookmarkEnd w:id="6"/>
-      <w:r>
+        <w:t>Non-Functional</w:t>
+      </w:r>
+    </w:p>
+    <w:p>
+      <w:pPr>
+        <w:rPr>
+          <w:sz w:val="24"/>
+        </w:rPr>
+      </w:pPr>
+    </w:p>
+    <w:p>
+      <w:pPr>
         <w:rPr>
           <w:b/>
-          <w:sz w:val="32"/>
-        </w:rPr>
-        <w:t>Non-Functional</w:t>
-      </w:r>
-    </w:p>
-    <w:p>
-      <w:pPr>
-        <w:rPr>
-          <w:sz w:val="24"/>
-        </w:rPr>
-      </w:pPr>
-    </w:p>
-    <w:p>
-      <w:pPr>
+          <w:sz w:val="24"/>
+        </w:rPr>
+      </w:pPr>
+      <w:r>
         <w:rPr>
           <w:b/>
           <w:sz w:val="24"/>
         </w:rPr>
-      </w:pPr>
-      <w:r>
+        <w:lastRenderedPageBreak/>
+        <w:t>Input</w:t>
+      </w:r>
+    </w:p>
+    <w:p>
+      <w:pPr>
+        <w:rPr>
+          <w:i/>
+          <w:sz w:val="24"/>
+        </w:rPr>
+      </w:pPr>
+      <w:bookmarkStart w:id="10" w:name="_Hlk22029782"/>
+      <w:r>
+        <w:rPr>
+          <w:i/>
+          <w:sz w:val="24"/>
+        </w:rPr>
+        <w:t>NF-IN-01: The system should support input from a keyboard connected to the computer.</w:t>
+      </w:r>
+    </w:p>
+    <w:bookmarkEnd w:id="10"/>
+    <w:p>
+      <w:pPr>
         <w:rPr>
           <w:b/>
           <w:sz w:val="24"/>
         </w:rPr>
-        <w:t>Input</w:t>
-      </w:r>
-    </w:p>
-    <w:p>
-      <w:pPr>
-        <w:rPr>
-          <w:i/>
-          <w:sz w:val="24"/>
-        </w:rPr>
-      </w:pPr>
-      <w:bookmarkStart w:id="7" w:name="_Hlk22029782"/>
-      <w:r>
-        <w:rPr>
-          <w:i/>
-          <w:sz w:val="24"/>
-        </w:rPr>
-        <w:t>NF-IN-01: The system should support input from a keyboard connected to the computer.</w:t>
-      </w:r>
-    </w:p>
-    <w:bookmarkEnd w:id="7"/>
-    <w:p>
-      <w:pPr>
+      </w:pPr>
+      <w:r>
         <w:rPr>
           <w:b/>
           <w:sz w:val="24"/>
         </w:rPr>
-      </w:pPr>
-      <w:r>
+        <w:t>Output</w:t>
+      </w:r>
+    </w:p>
+    <w:p>
+      <w:pPr>
         <w:rPr>
           <w:b/>
           <w:sz w:val="24"/>
         </w:rPr>
-        <w:t>Output</w:t>
+      </w:pPr>
+      <w:r>
+        <w:rPr>
+          <w:i/>
+          <w:sz w:val="24"/>
+        </w:rPr>
+        <w:t>NF-OUT-01: The system should output sound using the MIDI sound format.</w:t>
+      </w:r>
+    </w:p>
+    <w:p>
+      <w:pPr>
+        <w:rPr>
+          <w:i/>
+          <w:sz w:val="24"/>
+        </w:rPr>
+      </w:pPr>
+      <w:r>
+        <w:rPr>
+          <w:i/>
+          <w:sz w:val="24"/>
+        </w:rPr>
+        <w:t xml:space="preserve">NF-OUT-02: The system should detect if the </w:t>
+      </w:r>
+      <w:r>
+        <w:rPr>
+          <w:i/>
+          <w:sz w:val="24"/>
+        </w:rPr>
+        <w:t>computer running the system cannot support sound output.</w:t>
+      </w:r>
+    </w:p>
+    <w:p>
+      <w:pPr>
+        <w:rPr>
+          <w:i/>
+          <w:sz w:val="24"/>
+        </w:rPr>
+      </w:pPr>
+      <w:r>
+        <w:rPr>
+          <w:i/>
+          <w:sz w:val="24"/>
+        </w:rPr>
+        <w:t>NF-OUT-03: The system should produce no sounds if the computer running the system cannot support the sound type.</w:t>
+      </w:r>
+    </w:p>
+    <w:p>
+      <w:pPr>
+        <w:rPr>
+          <w:i/>
+          <w:sz w:val="24"/>
+        </w:rPr>
+      </w:pPr>
+      <w:r>
+        <w:rPr>
+          <w:i/>
+          <w:sz w:val="24"/>
+        </w:rPr>
+        <w:t>NF-OUT-04: The system should support VGA video output type using the BIOS scanline set.</w:t>
+      </w:r>
+    </w:p>
+    <w:p>
+      <w:pPr>
+        <w:rPr>
+          <w:i/>
+          <w:sz w:val="24"/>
+        </w:rPr>
+      </w:pPr>
+      <w:r>
+        <w:rPr>
+          <w:i/>
+          <w:sz w:val="24"/>
+        </w:rPr>
+        <w:t>NF-OUT-05: The system should support the EGA video output type.</w:t>
       </w:r>
     </w:p>
     <w:p>
@@ -1754,92 +2903,9 @@
       </w:pPr>
       <w:r>
         <w:rPr>
-          <w:i/>
-          <w:sz w:val="24"/>
-        </w:rPr>
-        <w:t>NF-OUT-01: The system should output sound using the MIDI sound format.</w:t>
-      </w:r>
-    </w:p>
-    <w:p>
-      <w:pPr>
-        <w:rPr>
-          <w:i/>
-          <w:sz w:val="24"/>
-        </w:rPr>
-      </w:pPr>
-      <w:r>
-        <w:rPr>
-          <w:i/>
-          <w:sz w:val="24"/>
-        </w:rPr>
-        <w:lastRenderedPageBreak/>
-        <w:t xml:space="preserve">NF-OUT-02: The system should detect if the </w:t>
-      </w:r>
-      <w:r>
-        <w:rPr>
-          <w:i/>
-          <w:sz w:val="24"/>
-        </w:rPr>
-        <w:t>computer running the system cannot support sound output.</w:t>
-      </w:r>
-    </w:p>
-    <w:p>
-      <w:pPr>
-        <w:rPr>
-          <w:i/>
-          <w:sz w:val="24"/>
-        </w:rPr>
-      </w:pPr>
-      <w:r>
-        <w:rPr>
-          <w:i/>
-          <w:sz w:val="24"/>
-        </w:rPr>
-        <w:t>NF-OUT-03: The system should produce no sounds if the computer running the system cannot support the sound type.</w:t>
-      </w:r>
-    </w:p>
-    <w:p>
-      <w:pPr>
-        <w:rPr>
-          <w:i/>
-          <w:sz w:val="24"/>
-        </w:rPr>
-      </w:pPr>
-      <w:r>
-        <w:rPr>
-          <w:i/>
-          <w:sz w:val="24"/>
-        </w:rPr>
-        <w:t>NF-OUT-04: The system should support VGA video output type using the BIOS scanline set.</w:t>
-      </w:r>
-    </w:p>
-    <w:p>
-      <w:pPr>
-        <w:rPr>
-          <w:i/>
-          <w:sz w:val="24"/>
-        </w:rPr>
-      </w:pPr>
-      <w:r>
-        <w:rPr>
-          <w:i/>
-          <w:sz w:val="24"/>
-        </w:rPr>
-        <w:t>NF-OUT-05: The system should support the EGA video output type.</w:t>
-      </w:r>
-    </w:p>
-    <w:p>
-      <w:pPr>
-        <w:rPr>
           <w:b/>
           <w:sz w:val="24"/>
         </w:rPr>
-      </w:pPr>
-      <w:r>
-        <w:rPr>
-          <w:b/>
-          <w:sz w:val="24"/>
-        </w:rPr>
         <w:t>System</w:t>
       </w:r>
     </w:p>
@@ -1896,7 +2962,7 @@
         </w:rPr>
       </w:pPr>
     </w:p>
-    <w:bookmarkEnd w:id="0"/>
+    <w:bookmarkEnd w:id="1"/>
     <w:p>
       <w:pPr>
         <w:rPr>

</xml_diff>